<commit_message>
Added wiring pic and update notes
Added small note on ADC
added incomplete wiring picture
</commit_message>
<xml_diff>
--- a/CAN Expansion Module V1.docx
+++ b/CAN Expansion Module V1.docx
@@ -6,6 +6,7 @@
       <w:pPr>
         <w:pStyle w:val="Title"/>
         <w:ind w:left="0"/>
+        <w:jc w:val="center"/>
       </w:pPr>
       <w:r>
         <w:t>CAN Expansion Module V1</w:t>
@@ -222,19 +223,11 @@
                 <w:sz w:val="20"/>
               </w:rPr>
             </w:pPr>
-            <w:proofErr w:type="spellStart"/>
-            <w:r>
-              <w:rPr>
-                <w:sz w:val="20"/>
-              </w:rPr>
-              <w:t>Raheel</w:t>
-            </w:r>
-            <w:proofErr w:type="spellEnd"/>
-            <w:r>
-              <w:rPr>
-                <w:sz w:val="20"/>
-              </w:rPr>
-              <w:t xml:space="preserve"> Farouk</w:t>
+            <w:r>
+              <w:rPr>
+                <w:sz w:val="20"/>
+              </w:rPr>
+              <w:t>Raheel Farouk</w:t>
             </w:r>
           </w:p>
         </w:tc>
@@ -479,23 +472,13 @@
                 <w:sz w:val="20"/>
               </w:rPr>
             </w:pPr>
-            <w:proofErr w:type="spellStart"/>
             <w:r>
               <w:rPr>
                 <w:rFonts w:ascii="Tahoma" w:hAnsi="Tahoma" w:cs="Tahoma"/>
                 <w:bCs/>
                 <w:sz w:val="20"/>
               </w:rPr>
-              <w:t>Raheel</w:t>
-            </w:r>
-            <w:proofErr w:type="spellEnd"/>
-            <w:r>
-              <w:rPr>
-                <w:rFonts w:ascii="Tahoma" w:hAnsi="Tahoma" w:cs="Tahoma"/>
-                <w:bCs/>
-                <w:sz w:val="20"/>
-              </w:rPr>
-              <w:t xml:space="preserve"> Farouk</w:t>
+              <w:t>Raheel Farouk</w:t>
             </w:r>
           </w:p>
         </w:tc>
@@ -596,21 +579,12 @@
                 <w:sz w:val="20"/>
               </w:rPr>
             </w:pPr>
-            <w:proofErr w:type="spellStart"/>
-            <w:r>
-              <w:rPr>
-                <w:rFonts w:ascii="Tahoma" w:hAnsi="Tahoma" w:cs="Tahoma"/>
-                <w:sz w:val="20"/>
-              </w:rPr>
-              <w:t>Raheel</w:t>
-            </w:r>
-            <w:proofErr w:type="spellEnd"/>
-            <w:r>
-              <w:rPr>
-                <w:rFonts w:ascii="Tahoma" w:hAnsi="Tahoma" w:cs="Tahoma"/>
-                <w:sz w:val="20"/>
-              </w:rPr>
-              <w:t xml:space="preserve"> Farouk</w:t>
+            <w:r>
+              <w:rPr>
+                <w:rFonts w:ascii="Tahoma" w:hAnsi="Tahoma" w:cs="Tahoma"/>
+                <w:sz w:val="20"/>
+              </w:rPr>
+              <w:t>Raheel Farouk</w:t>
             </w:r>
           </w:p>
         </w:tc>
@@ -712,21 +686,12 @@
                 <w:sz w:val="20"/>
               </w:rPr>
             </w:pPr>
-            <w:proofErr w:type="spellStart"/>
-            <w:r>
-              <w:rPr>
-                <w:rFonts w:ascii="Tahoma" w:hAnsi="Tahoma" w:cs="Tahoma"/>
-                <w:sz w:val="20"/>
-              </w:rPr>
-              <w:t>Raheel</w:t>
-            </w:r>
-            <w:proofErr w:type="spellEnd"/>
-            <w:r>
-              <w:rPr>
-                <w:rFonts w:ascii="Tahoma" w:hAnsi="Tahoma" w:cs="Tahoma"/>
-                <w:sz w:val="20"/>
-              </w:rPr>
-              <w:t xml:space="preserve"> Farouk</w:t>
+            <w:r>
+              <w:rPr>
+                <w:rFonts w:ascii="Tahoma" w:hAnsi="Tahoma" w:cs="Tahoma"/>
+                <w:sz w:val="20"/>
+              </w:rPr>
+              <w:t>Raheel Farouk</w:t>
             </w:r>
           </w:p>
         </w:tc>
@@ -934,23 +899,7 @@
           <w:rFonts w:ascii="Tahoma" w:hAnsi="Tahoma" w:cs="Tahoma"/>
           <w:lang w:val="en-GB"/>
         </w:rPr>
-        <w:t xml:space="preserve">The purpose of the CAN Expansion Module is to convert desired </w:t>
-      </w:r>
-      <w:proofErr w:type="spellStart"/>
-      <w:r>
-        <w:rPr>
-          <w:rFonts w:ascii="Tahoma" w:hAnsi="Tahoma" w:cs="Tahoma"/>
-          <w:lang w:val="en-GB"/>
-        </w:rPr>
-        <w:t>analog</w:t>
-      </w:r>
-      <w:proofErr w:type="spellEnd"/>
-      <w:r>
-        <w:rPr>
-          <w:rFonts w:ascii="Tahoma" w:hAnsi="Tahoma" w:cs="Tahoma"/>
-          <w:lang w:val="en-GB"/>
-        </w:rPr>
-        <w:t xml:space="preserve"> sensor inputs into digital data on the CAN bus.</w:t>
+        <w:t>The purpose of the CAN Expansion Module is to convert desired analog sensor inputs into digital data on the CAN bus.</w:t>
       </w:r>
     </w:p>
     <w:p>
@@ -1013,23 +962,7 @@
           <w:rFonts w:ascii="Tahoma" w:hAnsi="Tahoma" w:cs="Tahoma"/>
           <w:lang w:val="en-GB"/>
         </w:rPr>
-        <w:t xml:space="preserve">. The </w:t>
-      </w:r>
-      <w:proofErr w:type="spellStart"/>
-      <w:r>
-        <w:rPr>
-          <w:rFonts w:ascii="Tahoma" w:hAnsi="Tahoma" w:cs="Tahoma"/>
-          <w:lang w:val="en-GB"/>
-        </w:rPr>
-        <w:t>MoTeC</w:t>
-      </w:r>
-      <w:proofErr w:type="spellEnd"/>
-      <w:r>
-        <w:rPr>
-          <w:rFonts w:ascii="Tahoma" w:hAnsi="Tahoma" w:cs="Tahoma"/>
-          <w:lang w:val="en-GB"/>
-        </w:rPr>
-        <w:t xml:space="preserve"> firmware will decide between what input will be used for each function, for example brake temperature will select the brake temperature input but you will be able to choose between front and rear, left and right. </w:t>
+        <w:t xml:space="preserve">. The MoTeC firmware will decide between what input will be used for each function, for example brake temperature will select the brake temperature input but you will be able to choose between front and rear, left and right. </w:t>
       </w:r>
     </w:p>
     <w:p>
@@ -1062,23 +995,7 @@
           <w:rFonts w:ascii="Tahoma" w:hAnsi="Tahoma" w:cs="Tahoma"/>
           <w:lang w:val="en-GB"/>
         </w:rPr>
-        <w:t xml:space="preserve">The board is currently based on the </w:t>
-      </w:r>
-      <w:proofErr w:type="spellStart"/>
-      <w:r>
-        <w:rPr>
-          <w:rFonts w:ascii="Tahoma" w:hAnsi="Tahoma" w:cs="Tahoma"/>
-          <w:lang w:val="en-GB"/>
-        </w:rPr>
-        <w:t>Canduino</w:t>
-      </w:r>
-      <w:proofErr w:type="spellEnd"/>
-      <w:r>
-        <w:rPr>
-          <w:rFonts w:ascii="Tahoma" w:hAnsi="Tahoma" w:cs="Tahoma"/>
-          <w:lang w:val="en-GB"/>
-        </w:rPr>
-        <w:t xml:space="preserve"> V3.1, an atmega328P with an attached MCP2515 and MCP2551 to allow communication onto a CAN network. More information on this can be found in the following locations. </w:t>
+        <w:t xml:space="preserve">The board is currently based on the Canduino V3.1, an atmega328P with an attached MCP2515 and MCP2551 to allow communication onto a CAN network. More information on this can be found in the following locations. </w:t>
       </w:r>
     </w:p>
     <w:p>
@@ -1088,7 +1005,7 @@
           <w:lang w:val="en-GB"/>
         </w:rPr>
       </w:pPr>
-      <w:hyperlink r:id="rId4" w:history="1">
+      <w:hyperlink r:id="rId5" w:history="1">
         <w:r>
           <w:rPr>
             <w:rStyle w:val="Hyperlink"/>
@@ -1106,7 +1023,7 @@
           <w:lang w:val="en-GB"/>
         </w:rPr>
       </w:pPr>
-      <w:hyperlink r:id="rId5" w:history="1">
+      <w:hyperlink r:id="rId6" w:history="1">
         <w:r>
           <w:rPr>
             <w:rStyle w:val="Hyperlink"/>
@@ -1155,39 +1072,7 @@
           <w:rFonts w:ascii="Tahoma" w:hAnsi="Tahoma" w:cs="Tahoma"/>
           <w:lang w:val="en-GB"/>
         </w:rPr>
-        <w:t xml:space="preserve">While the </w:t>
-      </w:r>
-      <w:proofErr w:type="spellStart"/>
-      <w:r>
-        <w:rPr>
-          <w:rFonts w:ascii="Tahoma" w:hAnsi="Tahoma" w:cs="Tahoma"/>
-          <w:lang w:val="en-GB"/>
-        </w:rPr>
-        <w:t>Canduino</w:t>
-      </w:r>
-      <w:proofErr w:type="spellEnd"/>
-      <w:r>
-        <w:rPr>
-          <w:rFonts w:ascii="Tahoma" w:hAnsi="Tahoma" w:cs="Tahoma"/>
-          <w:lang w:val="en-GB"/>
-        </w:rPr>
-        <w:t xml:space="preserve"> recommendation for Arduino libraries is the Arduino-mcp2515 library, the current library used is the </w:t>
-      </w:r>
-      <w:proofErr w:type="spellStart"/>
-      <w:r>
-        <w:rPr>
-          <w:rFonts w:ascii="Tahoma" w:hAnsi="Tahoma" w:cs="Tahoma"/>
-          <w:lang w:val="en-GB"/>
-        </w:rPr>
-        <w:t>mcp_can</w:t>
-      </w:r>
-      <w:proofErr w:type="spellEnd"/>
-      <w:r>
-        <w:rPr>
-          <w:rFonts w:ascii="Tahoma" w:hAnsi="Tahoma" w:cs="Tahoma"/>
-          <w:lang w:val="en-GB"/>
-        </w:rPr>
-        <w:t xml:space="preserve"> library which can be found in the following link. This is intended to have compatibility between the MCP2515 and the MCP25625 chips.</w:t>
+        <w:t>While the Canduino recommendation for Arduino libraries is the Arduino-mcp2515 library, the current library used is the mcp_can library which can be found in the following link. This is intended to have compatibility between the MCP2515 and the MCP25625 chips.</w:t>
       </w:r>
     </w:p>
     <w:p>
@@ -1197,7 +1082,7 @@
           <w:lang w:val="en-GB"/>
         </w:rPr>
       </w:pPr>
-      <w:hyperlink r:id="rId6" w:history="1">
+      <w:hyperlink r:id="rId7" w:history="1">
         <w:r>
           <w:rPr>
             <w:rStyle w:val="Hyperlink"/>
@@ -1589,41 +1474,6 @@
                 <w:lang w:val="en-GB"/>
               </w:rPr>
             </w:pPr>
-          </w:p>
-        </w:tc>
-        <w:tc>
-          <w:tcPr>
-            <w:tcW w:w="7228" w:type="dxa"/>
-            <w:gridSpan w:val="2"/>
-          </w:tcPr>
-          <w:p>
-            <w:pPr>
-              <w:tabs>
-                <w:tab w:val="left" w:pos="1155"/>
-              </w:tabs>
-              <w:rPr>
-                <w:rFonts w:ascii="Tahoma" w:hAnsi="Tahoma" w:cs="Tahoma"/>
-                <w:lang w:val="en-GB"/>
-              </w:rPr>
-            </w:pPr>
-          </w:p>
-        </w:tc>
-      </w:tr>
-      <w:tr>
-        <w:tc>
-          <w:tcPr>
-            <w:tcW w:w="2122" w:type="dxa"/>
-          </w:tcPr>
-          <w:p>
-            <w:pPr>
-              <w:jc w:val="center"/>
-              <w:rPr>
-                <w:rFonts w:ascii="Tahoma" w:hAnsi="Tahoma" w:cs="Tahoma"/>
-                <w:b/>
-                <w:bCs/>
-                <w:lang w:val="en-GB"/>
-              </w:rPr>
-            </w:pPr>
             <w:r>
               <w:rPr>
                 <w:rFonts w:ascii="Tahoma" w:hAnsi="Tahoma" w:cs="Tahoma"/>
@@ -2349,23 +2199,7 @@
           <w:rFonts w:ascii="Tahoma" w:hAnsi="Tahoma" w:cs="Tahoma"/>
           <w:lang w:val="en-GB"/>
         </w:rPr>
-        <w:t xml:space="preserve"> stored in the byte. For </w:t>
-      </w:r>
-      <w:proofErr w:type="gramStart"/>
-      <w:r>
-        <w:rPr>
-          <w:rFonts w:ascii="Tahoma" w:hAnsi="Tahoma" w:cs="Tahoma"/>
-          <w:lang w:val="en-GB"/>
-        </w:rPr>
-        <w:t>example</w:t>
-      </w:r>
-      <w:proofErr w:type="gramEnd"/>
-      <w:r>
-        <w:rPr>
-          <w:rFonts w:ascii="Tahoma" w:hAnsi="Tahoma" w:cs="Tahoma"/>
-          <w:lang w:val="en-GB"/>
-        </w:rPr>
-        <w:t xml:space="preserve"> if Brake temp is a 10bit value, then the most significant first 8 bits of brake temp, Bits 9 to 2 will be stored in byte 1, then the remaining 2 bits will be stored in byte 1. </w:t>
+        <w:t xml:space="preserve"> stored in the byte. For example if Brake temp is a 10bit value, then the most significant first 8 bits of brake temp, Bits 9 to 2 will be stored in byte 1, then the remaining 2 bits will be stored in byte 1. </w:t>
       </w:r>
     </w:p>
     <w:p>
@@ -3289,23 +3123,7 @@
           <w:rFonts w:ascii="Tahoma" w:hAnsi="Tahoma" w:cs="Tahoma"/>
           <w:lang w:val="en-GB"/>
         </w:rPr>
-        <w:t xml:space="preserve"> that the Data will effectively be sent as unsigned integers with values in the range of 0 to 2</w:t>
-      </w:r>
-      <w:proofErr w:type="gramStart"/>
-      <w:r>
-        <w:rPr>
-          <w:rFonts w:ascii="Tahoma" w:hAnsi="Tahoma" w:cs="Tahoma"/>
-          <w:lang w:val="en-GB"/>
-        </w:rPr>
-        <w:t>^(</w:t>
-      </w:r>
-      <w:proofErr w:type="gramEnd"/>
-      <w:r>
-        <w:rPr>
-          <w:rFonts w:ascii="Tahoma" w:hAnsi="Tahoma" w:cs="Tahoma"/>
-          <w:lang w:val="en-GB"/>
-        </w:rPr>
-        <w:t>length of bits). Any conversion of this information currently needs to be performed on the receiving end of the data.</w:t>
+        <w:t xml:space="preserve"> that the Data will effectively be sent as unsigned integers with values in the range of 0 to 2^(length of bits). Any conversion of this information currently needs to be performed on the receiving end of the data.</w:t>
       </w:r>
     </w:p>
     <w:p>
@@ -3325,7 +3143,6 @@
           <w:u w:val="single"/>
           <w:lang w:val="en-GB"/>
         </w:rPr>
-        <w:lastRenderedPageBreak/>
         <w:t>Additional Notes</w:t>
       </w:r>
     </w:p>
@@ -3375,6 +3192,7 @@
           <w:u w:val="single"/>
           <w:lang w:val="en-GB"/>
         </w:rPr>
+        <w:lastRenderedPageBreak/>
         <w:t>Description of Firmware Version</w:t>
       </w:r>
     </w:p>
@@ -3404,39 +3222,7 @@
           <w:rFonts w:ascii="Tahoma" w:hAnsi="Tahoma" w:cs="Tahoma"/>
           <w:lang w:val="en-GB"/>
         </w:rPr>
-        <w:t xml:space="preserve">of </w:t>
-      </w:r>
-      <w:proofErr w:type="spellStart"/>
-      <w:r>
-        <w:rPr>
-          <w:rFonts w:ascii="Tahoma" w:hAnsi="Tahoma" w:cs="Tahoma"/>
-          <w:lang w:val="en-GB"/>
-        </w:rPr>
-        <w:t>vXX.X</w:t>
-      </w:r>
-      <w:proofErr w:type="spellEnd"/>
-      <w:r>
-        <w:rPr>
-          <w:rFonts w:ascii="Tahoma" w:hAnsi="Tahoma" w:cs="Tahoma"/>
-          <w:lang w:val="en-GB"/>
-        </w:rPr>
-        <w:t xml:space="preserve">. In the software this is programmed as a uint8_t type. To achieve the decimal position the firmware version must be 100 times the current version. For </w:t>
-      </w:r>
-      <w:proofErr w:type="gramStart"/>
-      <w:r>
-        <w:rPr>
-          <w:rFonts w:ascii="Tahoma" w:hAnsi="Tahoma" w:cs="Tahoma"/>
-          <w:lang w:val="en-GB"/>
-        </w:rPr>
-        <w:t>example</w:t>
-      </w:r>
-      <w:proofErr w:type="gramEnd"/>
-      <w:r>
-        <w:rPr>
-          <w:rFonts w:ascii="Tahoma" w:hAnsi="Tahoma" w:cs="Tahoma"/>
-          <w:lang w:val="en-GB"/>
-        </w:rPr>
-        <w:t xml:space="preserve"> if the current version of the module is v0.1 then the firmware version shall be 100*0.1 or 100.</w:t>
+        <w:t>of vXX.X. In the software this is programmed as a uint8_t type. To achieve the decimal position the firmware version must be 100 times the current version. For example if the current version of the module is v0.1 then the firmware version shall be 100*0.1 or 100.</w:t>
       </w:r>
     </w:p>
     <w:p>
@@ -3511,10 +3297,36 @@
     </w:p>
     <w:p>
       <w:pPr>
-        <w:rPr>
+        <w:pStyle w:val="Heading2"/>
+        <w:rPr>
+          <w:rFonts w:cstheme="majorHAnsi"/>
+          <w:color w:val="auto"/>
+          <w:u w:val="single"/>
           <w:lang w:val="en-GB"/>
         </w:rPr>
       </w:pPr>
+      <w:r>
+        <w:rPr>
+          <w:rFonts w:cstheme="majorHAnsi"/>
+          <w:color w:val="auto"/>
+          <w:u w:val="single"/>
+          <w:lang w:val="en-GB"/>
+        </w:rPr>
+        <w:t>ADC</w:t>
+      </w:r>
+    </w:p>
+    <w:p>
+      <w:pPr>
+        <w:rPr>
+          <w:lang w:val="en-GB"/>
+        </w:rPr>
+      </w:pPr>
+      <w:r>
+        <w:rPr>
+          <w:lang w:val="en-GB"/>
+        </w:rPr>
+        <w:t xml:space="preserve">For the ATMEGA328 there are 6 ADC pins which are multiplexed to a single ADC. The ADC can use the internal voltage, a reference voltage, or 3.3V using the registers. </w:t>
+      </w:r>
     </w:p>
     <w:p>
       <w:pPr>
@@ -4568,4 +4380,16 @@
     </a:ext>
   </a:extLst>
 </a:theme>
+</file>
+
+<file path=customXml/item1.xml><?xml version="1.0" encoding="utf-8"?>
+<b:Sources xmlns:b="http://schemas.openxmlformats.org/officeDocument/2006/bibliography" xmlns="http://schemas.openxmlformats.org/officeDocument/2006/bibliography" SelectedStyle="\APASixthEditionOfficeOnline.xsl" StyleName="APA" Version="6"/>
+</file>
+
+<file path=customXml/itemProps1.xml><?xml version="1.0" encoding="utf-8"?>
+<ds:datastoreItem xmlns:ds="http://schemas.openxmlformats.org/officeDocument/2006/customXml" ds:itemID="{B309AF80-0F8D-490D-8041-AC2B54F0CFC2}">
+  <ds:schemaRefs>
+    <ds:schemaRef ds:uri="http://schemas.openxmlformats.org/officeDocument/2006/bibliography"/>
+  </ds:schemaRefs>
+</ds:datastoreItem>
 </file>
</xml_diff>